<commit_message>
Beta shemas and Report. Need structural shema and DMA
</commit_message>
<xml_diff>
--- a/Report/0.docx
+++ b/Report/0.docx
@@ -2231,15 +2231,7 @@
           <w:sz w:val="28"/>
           <w:szCs w:val="28"/>
         </w:rPr>
-        <w:t>Кон</w:t>
-      </w:r>
-      <w:r>
-        <w:rPr>
-          <w:position w:val="-20"/>
-          <w:sz w:val="28"/>
-          <w:szCs w:val="28"/>
-        </w:rPr>
-        <w:t>троллер прямого доступа к памяти</w:t>
+        <w:t>Контроллер прямого доступа к памяти</w:t>
       </w:r>
       <w:r>
         <w:rPr>
@@ -2539,7 +2531,15 @@
           <w:sz w:val="28"/>
           <w:szCs w:val="28"/>
         </w:rPr>
-        <w:t>…..21</w:t>
+        <w:t>…..</w:t>
+      </w:r>
+      <w:r>
+        <w:rPr>
+          <w:position w:val="-20"/>
+          <w:sz w:val="28"/>
+          <w:szCs w:val="28"/>
+        </w:rPr>
+        <w:t>16</w:t>
       </w:r>
     </w:p>
     <w:p>
@@ -2583,637 +2583,6 @@
           <w:szCs w:val="28"/>
         </w:rPr>
         <w:t>…………….</w:t>
-      </w:r>
-      <w:r>
-        <w:rPr>
-          <w:position w:val="-20"/>
-          <w:sz w:val="28"/>
-          <w:szCs w:val="28"/>
-        </w:rPr>
-        <w:t>16</w:t>
-      </w:r>
-    </w:p>
-    <w:p>
-      <w:pPr>
-        <w:jc w:val="both"/>
-        <w:rPr>
-          <w:position w:val="-20"/>
-          <w:sz w:val="28"/>
-          <w:szCs w:val="28"/>
-        </w:rPr>
-      </w:pPr>
-      <w:r>
-        <w:rPr>
-          <w:position w:val="-20"/>
-          <w:sz w:val="28"/>
-          <w:szCs w:val="28"/>
-        </w:rPr>
-        <w:t>3. Функционально</w:t>
-      </w:r>
-      <w:r>
-        <w:rPr>
-          <w:position w:val="-20"/>
-          <w:sz w:val="28"/>
-          <w:szCs w:val="28"/>
-        </w:rPr>
-        <w:t xml:space="preserve">е </w:t>
-      </w:r>
-      <w:r>
-        <w:rPr>
-          <w:position w:val="-20"/>
-          <w:sz w:val="28"/>
-          <w:szCs w:val="28"/>
-        </w:rPr>
-        <w:t>моделирование..</w:t>
-      </w:r>
-      <w:r>
-        <w:rPr>
-          <w:position w:val="-20"/>
-          <w:sz w:val="28"/>
-          <w:szCs w:val="28"/>
-        </w:rPr>
-        <w:t>. ……………………………………</w:t>
-      </w:r>
-      <w:r>
-        <w:rPr>
-          <w:position w:val="-20"/>
-          <w:sz w:val="28"/>
-          <w:szCs w:val="28"/>
-        </w:rPr>
-        <w:t>.</w:t>
-      </w:r>
-      <w:r>
-        <w:rPr>
-          <w:position w:val="-20"/>
-          <w:sz w:val="28"/>
-          <w:szCs w:val="28"/>
-        </w:rPr>
-        <w:t>…...</w:t>
-      </w:r>
-      <w:r>
-        <w:rPr>
-          <w:position w:val="-20"/>
-          <w:sz w:val="28"/>
-          <w:szCs w:val="28"/>
-        </w:rPr>
-        <w:t>.</w:t>
-      </w:r>
-      <w:r>
-        <w:rPr>
-          <w:position w:val="-20"/>
-          <w:sz w:val="28"/>
-          <w:szCs w:val="28"/>
-        </w:rPr>
-        <w:t>19</w:t>
-      </w:r>
-    </w:p>
-    <w:p>
-      <w:pPr>
-        <w:ind w:left="426"/>
-        <w:jc w:val="both"/>
-        <w:rPr>
-          <w:position w:val="-20"/>
-          <w:sz w:val="28"/>
-          <w:szCs w:val="28"/>
-        </w:rPr>
-      </w:pPr>
-      <w:r>
-        <w:rPr>
-          <w:position w:val="-20"/>
-          <w:sz w:val="28"/>
-          <w:szCs w:val="28"/>
-        </w:rPr>
-        <w:t>3</w:t>
-      </w:r>
-      <w:r>
-        <w:rPr>
-          <w:position w:val="-20"/>
-          <w:sz w:val="28"/>
-          <w:szCs w:val="28"/>
-        </w:rPr>
-        <w:t xml:space="preserve">.1. </w:t>
-      </w:r>
-      <w:r>
-        <w:rPr>
-          <w:position w:val="-20"/>
-          <w:sz w:val="28"/>
-          <w:szCs w:val="28"/>
-        </w:rPr>
-        <w:t>Запоминающие</w:t>
-      </w:r>
-      <w:r>
-        <w:rPr>
-          <w:position w:val="-20"/>
-          <w:sz w:val="28"/>
-          <w:szCs w:val="28"/>
-        </w:rPr>
-        <w:t xml:space="preserve"> устройства.....………………………</w:t>
-      </w:r>
-      <w:r>
-        <w:rPr>
-          <w:position w:val="-20"/>
-          <w:sz w:val="28"/>
-          <w:szCs w:val="28"/>
-        </w:rPr>
-        <w:t>………</w:t>
-      </w:r>
-      <w:r>
-        <w:rPr>
-          <w:position w:val="-20"/>
-          <w:sz w:val="28"/>
-          <w:szCs w:val="28"/>
-        </w:rPr>
-        <w:t>………….19</w:t>
-      </w:r>
-    </w:p>
-    <w:p>
-      <w:pPr>
-        <w:ind w:firstLine="426"/>
-        <w:jc w:val="both"/>
-        <w:rPr>
-          <w:position w:val="-20"/>
-          <w:sz w:val="28"/>
-          <w:szCs w:val="28"/>
-        </w:rPr>
-      </w:pPr>
-      <w:r>
-        <w:rPr>
-          <w:position w:val="-20"/>
-          <w:sz w:val="28"/>
-          <w:szCs w:val="28"/>
-        </w:rPr>
-        <w:t>3.</w:t>
-      </w:r>
-      <w:r>
-        <w:rPr>
-          <w:position w:val="-20"/>
-          <w:sz w:val="28"/>
-          <w:szCs w:val="28"/>
-        </w:rPr>
-        <w:t>2</w:t>
-      </w:r>
-      <w:r>
-        <w:rPr>
-          <w:position w:val="-20"/>
-          <w:sz w:val="28"/>
-          <w:szCs w:val="28"/>
-        </w:rPr>
-        <w:t>.</w:t>
-      </w:r>
-      <w:r>
-        <w:rPr>
-          <w:position w:val="-20"/>
-          <w:sz w:val="28"/>
-          <w:szCs w:val="28"/>
-        </w:rPr>
-        <w:t xml:space="preserve"> </w:t>
-      </w:r>
-      <w:r>
-        <w:rPr>
-          <w:position w:val="-20"/>
-          <w:sz w:val="28"/>
-          <w:szCs w:val="28"/>
-        </w:rPr>
-        <w:t xml:space="preserve">Блок </w:t>
-      </w:r>
-      <w:r>
-        <w:rPr>
-          <w:position w:val="-20"/>
-          <w:sz w:val="28"/>
-          <w:szCs w:val="28"/>
-        </w:rPr>
-        <w:t>регистров общего назначения</w:t>
-      </w:r>
-      <w:r>
-        <w:rPr>
-          <w:position w:val="-20"/>
-          <w:sz w:val="28"/>
-          <w:szCs w:val="28"/>
-        </w:rPr>
-        <w:t>…………</w:t>
-      </w:r>
-      <w:r>
-        <w:rPr>
-          <w:position w:val="-20"/>
-          <w:sz w:val="28"/>
-          <w:szCs w:val="28"/>
-        </w:rPr>
-        <w:t>………………………...</w:t>
-      </w:r>
-      <w:r>
-        <w:rPr>
-          <w:position w:val="-20"/>
-          <w:sz w:val="28"/>
-          <w:szCs w:val="28"/>
-        </w:rPr>
-        <w:t>.2</w:t>
-      </w:r>
-      <w:r>
-        <w:rPr>
-          <w:position w:val="-20"/>
-          <w:sz w:val="28"/>
-          <w:szCs w:val="28"/>
-        </w:rPr>
-        <w:t>0</w:t>
-      </w:r>
-    </w:p>
-    <w:p>
-      <w:pPr>
-        <w:ind w:firstLine="426"/>
-        <w:jc w:val="both"/>
-        <w:rPr>
-          <w:position w:val="-20"/>
-          <w:sz w:val="28"/>
-          <w:szCs w:val="28"/>
-        </w:rPr>
-      </w:pPr>
-      <w:r>
-        <w:rPr>
-          <w:position w:val="-20"/>
-          <w:sz w:val="28"/>
-          <w:szCs w:val="28"/>
-        </w:rPr>
-        <w:t>3</w:t>
-      </w:r>
-      <w:r>
-        <w:rPr>
-          <w:position w:val="-20"/>
-          <w:sz w:val="28"/>
-          <w:szCs w:val="28"/>
-        </w:rPr>
-        <w:t>.3</w:t>
-      </w:r>
-      <w:r>
-        <w:rPr>
-          <w:position w:val="-20"/>
-          <w:sz w:val="28"/>
-          <w:szCs w:val="28"/>
-        </w:rPr>
-        <w:t xml:space="preserve">. </w:t>
-      </w:r>
-      <w:r>
-        <w:rPr>
-          <w:position w:val="-20"/>
-          <w:sz w:val="28"/>
-          <w:szCs w:val="28"/>
-        </w:rPr>
-        <w:t>Б</w:t>
-      </w:r>
-      <w:r>
-        <w:rPr>
-          <w:position w:val="-20"/>
-          <w:sz w:val="28"/>
-          <w:szCs w:val="28"/>
-        </w:rPr>
-        <w:t xml:space="preserve">лок </w:t>
-      </w:r>
-      <w:r>
-        <w:rPr>
-          <w:position w:val="-20"/>
-          <w:sz w:val="28"/>
-          <w:szCs w:val="28"/>
-        </w:rPr>
-        <w:t>стека</w:t>
-      </w:r>
-      <w:r>
-        <w:rPr>
-          <w:position w:val="-20"/>
-          <w:sz w:val="28"/>
-          <w:szCs w:val="28"/>
-        </w:rPr>
-        <w:t>…</w:t>
-      </w:r>
-      <w:r>
-        <w:rPr>
-          <w:position w:val="-20"/>
-          <w:sz w:val="28"/>
-          <w:szCs w:val="28"/>
-        </w:rPr>
-        <w:t>………………………………</w:t>
-      </w:r>
-      <w:r>
-        <w:rPr>
-          <w:position w:val="-20"/>
-          <w:sz w:val="28"/>
-          <w:szCs w:val="28"/>
-        </w:rPr>
-        <w:t>…………………………….</w:t>
-      </w:r>
-      <w:r>
-        <w:rPr>
-          <w:position w:val="-20"/>
-          <w:sz w:val="28"/>
-          <w:szCs w:val="28"/>
-        </w:rPr>
-        <w:t>.21</w:t>
-      </w:r>
-    </w:p>
-    <w:p>
-      <w:pPr>
-        <w:ind w:firstLine="426"/>
-        <w:jc w:val="both"/>
-        <w:rPr>
-          <w:position w:val="-20"/>
-          <w:sz w:val="28"/>
-          <w:szCs w:val="28"/>
-        </w:rPr>
-      </w:pPr>
-      <w:r>
-        <w:rPr>
-          <w:position w:val="-20"/>
-          <w:sz w:val="28"/>
-          <w:szCs w:val="28"/>
-        </w:rPr>
-        <w:t>3.</w:t>
-      </w:r>
-      <w:r>
-        <w:rPr>
-          <w:position w:val="-20"/>
-          <w:sz w:val="28"/>
-          <w:szCs w:val="28"/>
-        </w:rPr>
-        <w:t>4</w:t>
-      </w:r>
-      <w:r>
-        <w:rPr>
-          <w:position w:val="-20"/>
-          <w:sz w:val="28"/>
-          <w:szCs w:val="28"/>
-        </w:rPr>
-        <w:t xml:space="preserve">. </w:t>
-      </w:r>
-      <w:r>
-        <w:rPr>
-          <w:position w:val="-20"/>
-          <w:sz w:val="28"/>
-          <w:szCs w:val="28"/>
-        </w:rPr>
-        <w:t>Блок КПДП</w:t>
-      </w:r>
-      <w:r>
-        <w:rPr>
-          <w:position w:val="-20"/>
-          <w:sz w:val="28"/>
-          <w:szCs w:val="28"/>
-        </w:rPr>
-        <w:t>……</w:t>
-      </w:r>
-      <w:r>
-        <w:rPr>
-          <w:position w:val="-20"/>
-          <w:sz w:val="28"/>
-          <w:szCs w:val="28"/>
-        </w:rPr>
-        <w:t>…………………………………</w:t>
-      </w:r>
-      <w:r>
-        <w:rPr>
-          <w:position w:val="-20"/>
-          <w:sz w:val="28"/>
-          <w:szCs w:val="28"/>
-        </w:rPr>
-        <w:t>……………………...</w:t>
-      </w:r>
-      <w:r>
-        <w:rPr>
-          <w:position w:val="-20"/>
-          <w:sz w:val="28"/>
-          <w:szCs w:val="28"/>
-        </w:rPr>
-        <w:t>.2</w:t>
-      </w:r>
-      <w:r>
-        <w:rPr>
-          <w:position w:val="-20"/>
-          <w:sz w:val="28"/>
-          <w:szCs w:val="28"/>
-        </w:rPr>
-        <w:t>1</w:t>
-      </w:r>
-    </w:p>
-    <w:p>
-      <w:pPr>
-        <w:ind w:firstLine="426"/>
-        <w:jc w:val="both"/>
-        <w:rPr>
-          <w:position w:val="-20"/>
-          <w:sz w:val="28"/>
-          <w:szCs w:val="28"/>
-        </w:rPr>
-      </w:pPr>
-      <w:r>
-        <w:rPr>
-          <w:position w:val="-20"/>
-          <w:sz w:val="28"/>
-          <w:szCs w:val="28"/>
-        </w:rPr>
-        <w:t>3.</w:t>
-      </w:r>
-      <w:r>
-        <w:rPr>
-          <w:position w:val="-20"/>
-          <w:sz w:val="28"/>
-          <w:szCs w:val="28"/>
-        </w:rPr>
-        <w:t>5</w:t>
-      </w:r>
-      <w:r>
-        <w:rPr>
-          <w:position w:val="-20"/>
-          <w:sz w:val="28"/>
-          <w:szCs w:val="28"/>
-        </w:rPr>
-        <w:t xml:space="preserve">. </w:t>
-      </w:r>
-      <w:r>
-        <w:rPr>
-          <w:position w:val="-20"/>
-          <w:sz w:val="28"/>
-          <w:szCs w:val="28"/>
-        </w:rPr>
-        <w:t>Блок кэш-</w:t>
-      </w:r>
-      <w:r>
-        <w:rPr>
-          <w:position w:val="-20"/>
-          <w:sz w:val="28"/>
-          <w:szCs w:val="28"/>
-        </w:rPr>
-        <w:t>памяти</w:t>
-      </w:r>
-      <w:r>
-        <w:rPr>
-          <w:position w:val="-20"/>
-          <w:sz w:val="28"/>
-          <w:szCs w:val="28"/>
-        </w:rPr>
-        <w:t>………………………………………………………...</w:t>
-      </w:r>
-      <w:r>
-        <w:rPr>
-          <w:position w:val="-20"/>
-          <w:sz w:val="28"/>
-          <w:szCs w:val="28"/>
-        </w:rPr>
-        <w:t>23</w:t>
-      </w:r>
-    </w:p>
-    <w:p>
-      <w:pPr>
-        <w:ind w:firstLine="426"/>
-        <w:jc w:val="both"/>
-        <w:rPr>
-          <w:position w:val="-20"/>
-          <w:sz w:val="28"/>
-          <w:szCs w:val="28"/>
-        </w:rPr>
-      </w:pPr>
-      <w:r>
-        <w:rPr>
-          <w:position w:val="-20"/>
-          <w:sz w:val="28"/>
-          <w:szCs w:val="28"/>
-        </w:rPr>
-        <w:t>3.</w:t>
-      </w:r>
-      <w:r>
-        <w:rPr>
-          <w:position w:val="-20"/>
-          <w:sz w:val="28"/>
-          <w:szCs w:val="28"/>
-        </w:rPr>
-        <w:t>6</w:t>
-      </w:r>
-      <w:r>
-        <w:rPr>
-          <w:position w:val="-20"/>
-          <w:sz w:val="28"/>
-          <w:szCs w:val="28"/>
-        </w:rPr>
-        <w:t xml:space="preserve">. </w:t>
-      </w:r>
-      <w:r>
-        <w:rPr>
-          <w:position w:val="-20"/>
-          <w:sz w:val="28"/>
-          <w:szCs w:val="28"/>
-        </w:rPr>
-        <w:t>Устройство управ</w:t>
-      </w:r>
-      <w:r>
-        <w:rPr>
-          <w:position w:val="-20"/>
-          <w:sz w:val="28"/>
-          <w:szCs w:val="28"/>
-        </w:rPr>
-        <w:t>л</w:t>
-      </w:r>
-      <w:r>
-        <w:rPr>
-          <w:position w:val="-20"/>
-          <w:sz w:val="28"/>
-          <w:szCs w:val="28"/>
-        </w:rPr>
-        <w:t>ения</w:t>
-      </w:r>
-      <w:r>
-        <w:rPr>
-          <w:position w:val="-20"/>
-          <w:sz w:val="28"/>
-          <w:szCs w:val="28"/>
-        </w:rPr>
-        <w:t>…………………….……</w:t>
-      </w:r>
-      <w:r>
-        <w:rPr>
-          <w:position w:val="-20"/>
-          <w:sz w:val="28"/>
-          <w:szCs w:val="28"/>
-        </w:rPr>
-        <w:t>………………</w:t>
-      </w:r>
-      <w:r>
-        <w:rPr>
-          <w:position w:val="-20"/>
-          <w:sz w:val="28"/>
-          <w:szCs w:val="28"/>
-        </w:rPr>
-        <w:t>……..</w:t>
-      </w:r>
-      <w:r>
-        <w:rPr>
-          <w:position w:val="-20"/>
-          <w:sz w:val="28"/>
-          <w:szCs w:val="28"/>
-        </w:rPr>
-        <w:t>25</w:t>
-      </w:r>
-    </w:p>
-    <w:p>
-      <w:pPr>
-        <w:ind w:firstLine="426"/>
-        <w:jc w:val="both"/>
-        <w:rPr>
-          <w:position w:val="-20"/>
-          <w:sz w:val="28"/>
-          <w:szCs w:val="28"/>
-        </w:rPr>
-      </w:pPr>
-      <w:r>
-        <w:rPr>
-          <w:position w:val="-20"/>
-          <w:sz w:val="28"/>
-          <w:szCs w:val="28"/>
-        </w:rPr>
-        <w:t>3</w:t>
-      </w:r>
-      <w:r>
-        <w:rPr>
-          <w:position w:val="-20"/>
-          <w:sz w:val="28"/>
-          <w:szCs w:val="28"/>
-        </w:rPr>
-        <w:t>.7</w:t>
-      </w:r>
-      <w:r>
-        <w:rPr>
-          <w:position w:val="-20"/>
-          <w:sz w:val="28"/>
-          <w:szCs w:val="28"/>
-        </w:rPr>
-        <w:t xml:space="preserve">. </w:t>
-      </w:r>
-      <w:r>
-        <w:rPr>
-          <w:position w:val="-20"/>
-          <w:sz w:val="28"/>
-          <w:szCs w:val="28"/>
-        </w:rPr>
-        <w:t>Блок АЛУ</w:t>
-      </w:r>
-      <w:r>
-        <w:rPr>
-          <w:position w:val="-20"/>
-          <w:sz w:val="28"/>
-          <w:szCs w:val="28"/>
-        </w:rPr>
-        <w:t>…………………………</w:t>
-      </w:r>
-      <w:r>
-        <w:rPr>
-          <w:position w:val="-20"/>
-          <w:sz w:val="28"/>
-          <w:szCs w:val="28"/>
-        </w:rPr>
-        <w:t>………………………………</w:t>
-      </w:r>
-      <w:r>
-        <w:rPr>
-          <w:position w:val="-20"/>
-          <w:sz w:val="28"/>
-          <w:szCs w:val="28"/>
-        </w:rPr>
-        <w:t>……..</w:t>
       </w:r>
       <w:bookmarkStart w:id="0" w:name="_GoBack"/>
       <w:bookmarkEnd w:id="0"/>
@@ -3223,6 +2592,637 @@
           <w:sz w:val="28"/>
           <w:szCs w:val="28"/>
         </w:rPr>
+        <w:t>17</w:t>
+      </w:r>
+    </w:p>
+    <w:p>
+      <w:pPr>
+        <w:jc w:val="both"/>
+        <w:rPr>
+          <w:position w:val="-20"/>
+          <w:sz w:val="28"/>
+          <w:szCs w:val="28"/>
+        </w:rPr>
+      </w:pPr>
+      <w:r>
+        <w:rPr>
+          <w:position w:val="-20"/>
+          <w:sz w:val="28"/>
+          <w:szCs w:val="28"/>
+        </w:rPr>
+        <w:t>3. Функционально</w:t>
+      </w:r>
+      <w:r>
+        <w:rPr>
+          <w:position w:val="-20"/>
+          <w:sz w:val="28"/>
+          <w:szCs w:val="28"/>
+        </w:rPr>
+        <w:t xml:space="preserve">е </w:t>
+      </w:r>
+      <w:r>
+        <w:rPr>
+          <w:position w:val="-20"/>
+          <w:sz w:val="28"/>
+          <w:szCs w:val="28"/>
+        </w:rPr>
+        <w:t>моделирование..</w:t>
+      </w:r>
+      <w:r>
+        <w:rPr>
+          <w:position w:val="-20"/>
+          <w:sz w:val="28"/>
+          <w:szCs w:val="28"/>
+        </w:rPr>
+        <w:t>. ……………………………………</w:t>
+      </w:r>
+      <w:r>
+        <w:rPr>
+          <w:position w:val="-20"/>
+          <w:sz w:val="28"/>
+          <w:szCs w:val="28"/>
+        </w:rPr>
+        <w:t>.</w:t>
+      </w:r>
+      <w:r>
+        <w:rPr>
+          <w:position w:val="-20"/>
+          <w:sz w:val="28"/>
+          <w:szCs w:val="28"/>
+        </w:rPr>
+        <w:t>…...</w:t>
+      </w:r>
+      <w:r>
+        <w:rPr>
+          <w:position w:val="-20"/>
+          <w:sz w:val="28"/>
+          <w:szCs w:val="28"/>
+        </w:rPr>
+        <w:t>.</w:t>
+      </w:r>
+      <w:r>
+        <w:rPr>
+          <w:position w:val="-20"/>
+          <w:sz w:val="28"/>
+          <w:szCs w:val="28"/>
+        </w:rPr>
+        <w:t>19</w:t>
+      </w:r>
+    </w:p>
+    <w:p>
+      <w:pPr>
+        <w:ind w:left="426"/>
+        <w:jc w:val="both"/>
+        <w:rPr>
+          <w:position w:val="-20"/>
+          <w:sz w:val="28"/>
+          <w:szCs w:val="28"/>
+        </w:rPr>
+      </w:pPr>
+      <w:r>
+        <w:rPr>
+          <w:position w:val="-20"/>
+          <w:sz w:val="28"/>
+          <w:szCs w:val="28"/>
+        </w:rPr>
+        <w:t>3</w:t>
+      </w:r>
+      <w:r>
+        <w:rPr>
+          <w:position w:val="-20"/>
+          <w:sz w:val="28"/>
+          <w:szCs w:val="28"/>
+        </w:rPr>
+        <w:t xml:space="preserve">.1. </w:t>
+      </w:r>
+      <w:r>
+        <w:rPr>
+          <w:position w:val="-20"/>
+          <w:sz w:val="28"/>
+          <w:szCs w:val="28"/>
+        </w:rPr>
+        <w:t>Запоминающие</w:t>
+      </w:r>
+      <w:r>
+        <w:rPr>
+          <w:position w:val="-20"/>
+          <w:sz w:val="28"/>
+          <w:szCs w:val="28"/>
+        </w:rPr>
+        <w:t xml:space="preserve"> устройства.....………………………</w:t>
+      </w:r>
+      <w:r>
+        <w:rPr>
+          <w:position w:val="-20"/>
+          <w:sz w:val="28"/>
+          <w:szCs w:val="28"/>
+        </w:rPr>
+        <w:t>………</w:t>
+      </w:r>
+      <w:r>
+        <w:rPr>
+          <w:position w:val="-20"/>
+          <w:sz w:val="28"/>
+          <w:szCs w:val="28"/>
+        </w:rPr>
+        <w:t>………….19</w:t>
+      </w:r>
+    </w:p>
+    <w:p>
+      <w:pPr>
+        <w:ind w:firstLine="426"/>
+        <w:jc w:val="both"/>
+        <w:rPr>
+          <w:position w:val="-20"/>
+          <w:sz w:val="28"/>
+          <w:szCs w:val="28"/>
+        </w:rPr>
+      </w:pPr>
+      <w:r>
+        <w:rPr>
+          <w:position w:val="-20"/>
+          <w:sz w:val="28"/>
+          <w:szCs w:val="28"/>
+        </w:rPr>
+        <w:t>3.</w:t>
+      </w:r>
+      <w:r>
+        <w:rPr>
+          <w:position w:val="-20"/>
+          <w:sz w:val="28"/>
+          <w:szCs w:val="28"/>
+        </w:rPr>
+        <w:t>2</w:t>
+      </w:r>
+      <w:r>
+        <w:rPr>
+          <w:position w:val="-20"/>
+          <w:sz w:val="28"/>
+          <w:szCs w:val="28"/>
+        </w:rPr>
+        <w:t>.</w:t>
+      </w:r>
+      <w:r>
+        <w:rPr>
+          <w:position w:val="-20"/>
+          <w:sz w:val="28"/>
+          <w:szCs w:val="28"/>
+        </w:rPr>
+        <w:t xml:space="preserve"> </w:t>
+      </w:r>
+      <w:r>
+        <w:rPr>
+          <w:position w:val="-20"/>
+          <w:sz w:val="28"/>
+          <w:szCs w:val="28"/>
+        </w:rPr>
+        <w:t xml:space="preserve">Блок </w:t>
+      </w:r>
+      <w:r>
+        <w:rPr>
+          <w:position w:val="-20"/>
+          <w:sz w:val="28"/>
+          <w:szCs w:val="28"/>
+        </w:rPr>
+        <w:t>регистров общего назначения</w:t>
+      </w:r>
+      <w:r>
+        <w:rPr>
+          <w:position w:val="-20"/>
+          <w:sz w:val="28"/>
+          <w:szCs w:val="28"/>
+        </w:rPr>
+        <w:t>…………</w:t>
+      </w:r>
+      <w:r>
+        <w:rPr>
+          <w:position w:val="-20"/>
+          <w:sz w:val="28"/>
+          <w:szCs w:val="28"/>
+        </w:rPr>
+        <w:t>………………………...</w:t>
+      </w:r>
+      <w:r>
+        <w:rPr>
+          <w:position w:val="-20"/>
+          <w:sz w:val="28"/>
+          <w:szCs w:val="28"/>
+        </w:rPr>
+        <w:t>.2</w:t>
+      </w:r>
+      <w:r>
+        <w:rPr>
+          <w:position w:val="-20"/>
+          <w:sz w:val="28"/>
+          <w:szCs w:val="28"/>
+        </w:rPr>
+        <w:t>0</w:t>
+      </w:r>
+    </w:p>
+    <w:p>
+      <w:pPr>
+        <w:ind w:firstLine="426"/>
+        <w:jc w:val="both"/>
+        <w:rPr>
+          <w:position w:val="-20"/>
+          <w:sz w:val="28"/>
+          <w:szCs w:val="28"/>
+        </w:rPr>
+      </w:pPr>
+      <w:r>
+        <w:rPr>
+          <w:position w:val="-20"/>
+          <w:sz w:val="28"/>
+          <w:szCs w:val="28"/>
+        </w:rPr>
+        <w:t>3</w:t>
+      </w:r>
+      <w:r>
+        <w:rPr>
+          <w:position w:val="-20"/>
+          <w:sz w:val="28"/>
+          <w:szCs w:val="28"/>
+        </w:rPr>
+        <w:t>.3</w:t>
+      </w:r>
+      <w:r>
+        <w:rPr>
+          <w:position w:val="-20"/>
+          <w:sz w:val="28"/>
+          <w:szCs w:val="28"/>
+        </w:rPr>
+        <w:t xml:space="preserve">. </w:t>
+      </w:r>
+      <w:r>
+        <w:rPr>
+          <w:position w:val="-20"/>
+          <w:sz w:val="28"/>
+          <w:szCs w:val="28"/>
+        </w:rPr>
+        <w:t>Б</w:t>
+      </w:r>
+      <w:r>
+        <w:rPr>
+          <w:position w:val="-20"/>
+          <w:sz w:val="28"/>
+          <w:szCs w:val="28"/>
+        </w:rPr>
+        <w:t xml:space="preserve">лок </w:t>
+      </w:r>
+      <w:r>
+        <w:rPr>
+          <w:position w:val="-20"/>
+          <w:sz w:val="28"/>
+          <w:szCs w:val="28"/>
+        </w:rPr>
+        <w:t>стека</w:t>
+      </w:r>
+      <w:r>
+        <w:rPr>
+          <w:position w:val="-20"/>
+          <w:sz w:val="28"/>
+          <w:szCs w:val="28"/>
+        </w:rPr>
+        <w:t>…</w:t>
+      </w:r>
+      <w:r>
+        <w:rPr>
+          <w:position w:val="-20"/>
+          <w:sz w:val="28"/>
+          <w:szCs w:val="28"/>
+        </w:rPr>
+        <w:t>………………………………</w:t>
+      </w:r>
+      <w:r>
+        <w:rPr>
+          <w:position w:val="-20"/>
+          <w:sz w:val="28"/>
+          <w:szCs w:val="28"/>
+        </w:rPr>
+        <w:t>…………………………….</w:t>
+      </w:r>
+      <w:r>
+        <w:rPr>
+          <w:position w:val="-20"/>
+          <w:sz w:val="28"/>
+          <w:szCs w:val="28"/>
+        </w:rPr>
+        <w:t>.21</w:t>
+      </w:r>
+    </w:p>
+    <w:p>
+      <w:pPr>
+        <w:ind w:firstLine="426"/>
+        <w:jc w:val="both"/>
+        <w:rPr>
+          <w:position w:val="-20"/>
+          <w:sz w:val="28"/>
+          <w:szCs w:val="28"/>
+        </w:rPr>
+      </w:pPr>
+      <w:r>
+        <w:rPr>
+          <w:position w:val="-20"/>
+          <w:sz w:val="28"/>
+          <w:szCs w:val="28"/>
+        </w:rPr>
+        <w:t>3.</w:t>
+      </w:r>
+      <w:r>
+        <w:rPr>
+          <w:position w:val="-20"/>
+          <w:sz w:val="28"/>
+          <w:szCs w:val="28"/>
+        </w:rPr>
+        <w:t>4</w:t>
+      </w:r>
+      <w:r>
+        <w:rPr>
+          <w:position w:val="-20"/>
+          <w:sz w:val="28"/>
+          <w:szCs w:val="28"/>
+        </w:rPr>
+        <w:t xml:space="preserve">. </w:t>
+      </w:r>
+      <w:r>
+        <w:rPr>
+          <w:position w:val="-20"/>
+          <w:sz w:val="28"/>
+          <w:szCs w:val="28"/>
+        </w:rPr>
+        <w:t>Блок КПДП</w:t>
+      </w:r>
+      <w:r>
+        <w:rPr>
+          <w:position w:val="-20"/>
+          <w:sz w:val="28"/>
+          <w:szCs w:val="28"/>
+        </w:rPr>
+        <w:t>……</w:t>
+      </w:r>
+      <w:r>
+        <w:rPr>
+          <w:position w:val="-20"/>
+          <w:sz w:val="28"/>
+          <w:szCs w:val="28"/>
+        </w:rPr>
+        <w:t>…………………………………</w:t>
+      </w:r>
+      <w:r>
+        <w:rPr>
+          <w:position w:val="-20"/>
+          <w:sz w:val="28"/>
+          <w:szCs w:val="28"/>
+        </w:rPr>
+        <w:t>……………………...</w:t>
+      </w:r>
+      <w:r>
+        <w:rPr>
+          <w:position w:val="-20"/>
+          <w:sz w:val="28"/>
+          <w:szCs w:val="28"/>
+        </w:rPr>
+        <w:t>.2</w:t>
+      </w:r>
+      <w:r>
+        <w:rPr>
+          <w:position w:val="-20"/>
+          <w:sz w:val="28"/>
+          <w:szCs w:val="28"/>
+        </w:rPr>
+        <w:t>1</w:t>
+      </w:r>
+    </w:p>
+    <w:p>
+      <w:pPr>
+        <w:ind w:firstLine="426"/>
+        <w:jc w:val="both"/>
+        <w:rPr>
+          <w:position w:val="-20"/>
+          <w:sz w:val="28"/>
+          <w:szCs w:val="28"/>
+        </w:rPr>
+      </w:pPr>
+      <w:r>
+        <w:rPr>
+          <w:position w:val="-20"/>
+          <w:sz w:val="28"/>
+          <w:szCs w:val="28"/>
+        </w:rPr>
+        <w:t>3.</w:t>
+      </w:r>
+      <w:r>
+        <w:rPr>
+          <w:position w:val="-20"/>
+          <w:sz w:val="28"/>
+          <w:szCs w:val="28"/>
+        </w:rPr>
+        <w:t>5</w:t>
+      </w:r>
+      <w:r>
+        <w:rPr>
+          <w:position w:val="-20"/>
+          <w:sz w:val="28"/>
+          <w:szCs w:val="28"/>
+        </w:rPr>
+        <w:t xml:space="preserve">. </w:t>
+      </w:r>
+      <w:r>
+        <w:rPr>
+          <w:position w:val="-20"/>
+          <w:sz w:val="28"/>
+          <w:szCs w:val="28"/>
+        </w:rPr>
+        <w:t>Блок кэш-</w:t>
+      </w:r>
+      <w:r>
+        <w:rPr>
+          <w:position w:val="-20"/>
+          <w:sz w:val="28"/>
+          <w:szCs w:val="28"/>
+        </w:rPr>
+        <w:t>памяти</w:t>
+      </w:r>
+      <w:r>
+        <w:rPr>
+          <w:position w:val="-20"/>
+          <w:sz w:val="28"/>
+          <w:szCs w:val="28"/>
+        </w:rPr>
+        <w:t>………………………………………………………...</w:t>
+      </w:r>
+      <w:r>
+        <w:rPr>
+          <w:position w:val="-20"/>
+          <w:sz w:val="28"/>
+          <w:szCs w:val="28"/>
+        </w:rPr>
+        <w:t>23</w:t>
+      </w:r>
+    </w:p>
+    <w:p>
+      <w:pPr>
+        <w:ind w:firstLine="426"/>
+        <w:jc w:val="both"/>
+        <w:rPr>
+          <w:position w:val="-20"/>
+          <w:sz w:val="28"/>
+          <w:szCs w:val="28"/>
+        </w:rPr>
+      </w:pPr>
+      <w:r>
+        <w:rPr>
+          <w:position w:val="-20"/>
+          <w:sz w:val="28"/>
+          <w:szCs w:val="28"/>
+        </w:rPr>
+        <w:t>3.</w:t>
+      </w:r>
+      <w:r>
+        <w:rPr>
+          <w:position w:val="-20"/>
+          <w:sz w:val="28"/>
+          <w:szCs w:val="28"/>
+        </w:rPr>
+        <w:t>6</w:t>
+      </w:r>
+      <w:r>
+        <w:rPr>
+          <w:position w:val="-20"/>
+          <w:sz w:val="28"/>
+          <w:szCs w:val="28"/>
+        </w:rPr>
+        <w:t xml:space="preserve">. </w:t>
+      </w:r>
+      <w:r>
+        <w:rPr>
+          <w:position w:val="-20"/>
+          <w:sz w:val="28"/>
+          <w:szCs w:val="28"/>
+        </w:rPr>
+        <w:t>Устройство управ</w:t>
+      </w:r>
+      <w:r>
+        <w:rPr>
+          <w:position w:val="-20"/>
+          <w:sz w:val="28"/>
+          <w:szCs w:val="28"/>
+        </w:rPr>
+        <w:t>л</w:t>
+      </w:r>
+      <w:r>
+        <w:rPr>
+          <w:position w:val="-20"/>
+          <w:sz w:val="28"/>
+          <w:szCs w:val="28"/>
+        </w:rPr>
+        <w:t>ения</w:t>
+      </w:r>
+      <w:r>
+        <w:rPr>
+          <w:position w:val="-20"/>
+          <w:sz w:val="28"/>
+          <w:szCs w:val="28"/>
+        </w:rPr>
+        <w:t>…………………….……</w:t>
+      </w:r>
+      <w:r>
+        <w:rPr>
+          <w:position w:val="-20"/>
+          <w:sz w:val="28"/>
+          <w:szCs w:val="28"/>
+        </w:rPr>
+        <w:t>………………</w:t>
+      </w:r>
+      <w:r>
+        <w:rPr>
+          <w:position w:val="-20"/>
+          <w:sz w:val="28"/>
+          <w:szCs w:val="28"/>
+        </w:rPr>
+        <w:t>……..</w:t>
+      </w:r>
+      <w:r>
+        <w:rPr>
+          <w:position w:val="-20"/>
+          <w:sz w:val="28"/>
+          <w:szCs w:val="28"/>
+        </w:rPr>
+        <w:t>25</w:t>
+      </w:r>
+    </w:p>
+    <w:p>
+      <w:pPr>
+        <w:ind w:firstLine="426"/>
+        <w:jc w:val="both"/>
+        <w:rPr>
+          <w:position w:val="-20"/>
+          <w:sz w:val="28"/>
+          <w:szCs w:val="28"/>
+        </w:rPr>
+      </w:pPr>
+      <w:r>
+        <w:rPr>
+          <w:position w:val="-20"/>
+          <w:sz w:val="28"/>
+          <w:szCs w:val="28"/>
+        </w:rPr>
+        <w:t>3</w:t>
+      </w:r>
+      <w:r>
+        <w:rPr>
+          <w:position w:val="-20"/>
+          <w:sz w:val="28"/>
+          <w:szCs w:val="28"/>
+        </w:rPr>
+        <w:t>.7</w:t>
+      </w:r>
+      <w:r>
+        <w:rPr>
+          <w:position w:val="-20"/>
+          <w:sz w:val="28"/>
+          <w:szCs w:val="28"/>
+        </w:rPr>
+        <w:t xml:space="preserve">. </w:t>
+      </w:r>
+      <w:r>
+        <w:rPr>
+          <w:position w:val="-20"/>
+          <w:sz w:val="28"/>
+          <w:szCs w:val="28"/>
+        </w:rPr>
+        <w:t>Блок АЛУ</w:t>
+      </w:r>
+      <w:r>
+        <w:rPr>
+          <w:position w:val="-20"/>
+          <w:sz w:val="28"/>
+          <w:szCs w:val="28"/>
+        </w:rPr>
+        <w:t>…………………………</w:t>
+      </w:r>
+      <w:r>
+        <w:rPr>
+          <w:position w:val="-20"/>
+          <w:sz w:val="28"/>
+          <w:szCs w:val="28"/>
+        </w:rPr>
+        <w:t>………………………………</w:t>
+      </w:r>
+      <w:r>
+        <w:rPr>
+          <w:position w:val="-20"/>
+          <w:sz w:val="28"/>
+          <w:szCs w:val="28"/>
+        </w:rPr>
+        <w:t>……..</w:t>
+      </w:r>
+      <w:r>
+        <w:rPr>
+          <w:position w:val="-20"/>
+          <w:sz w:val="28"/>
+          <w:szCs w:val="28"/>
+        </w:rPr>
         <w:t>26</w:t>
       </w:r>
     </w:p>
@@ -3494,15 +3494,7 @@
           <w:sz w:val="28"/>
           <w:szCs w:val="28"/>
         </w:rPr>
-        <w:t>Б</w:t>
-      </w:r>
-      <w:r>
-        <w:rPr>
-          <w:position w:val="-20"/>
-          <w:sz w:val="28"/>
-          <w:szCs w:val="28"/>
-        </w:rPr>
-        <w:t>………………………………………..………………………….</w:t>
+        <w:t>Б………………………………………..………………………….</w:t>
       </w:r>
       <w:r>
         <w:rPr>

</xml_diff>